<commit_message>
feat: PRMS Admin validation for client creation + Parent Company plan alignment analysis
- Added explicit PRMS Admin role validation in prospectClientCreationController
- Enhanced completeClientCreation and updateClientCreationRequest with role checks
- Added status validation (only Pending/In Review can be completed)
- Created PRMS_ADMIN_VALIDATION_IMPLEMENTATION.md documentation
- Created PROSPECT_TO_CLIENT_CONVERSION_FLOW.md documentation
- Created PARENT_COMPANY_PLAN_ALIGNMENT_ANALYSIS.md documentation
- Verified existing parent company verification implementation
- All validation layers in place: route-level + controller-level
</commit_message>
<xml_diff>
--- a/COI System /COI Workflow.docx
+++ b/COI System /COI Workflow.docx
@@ -1444,55 +1444,7 @@
           <w:kern w:val="0"/>
           <w14:ligatures w14:val="none"/>
         </w:rPr>
-        <w:t xml:space="preserve">choose from the drop list the </w:t>
-      </w:r>
-      <w:r>
-        <w:rPr>
-          <w:rFonts w:ascii="Trebuchet MS" w:eastAsia="Times New Roman" w:hAnsi="Trebuchet MS" w:cstheme="majorBidi"/>
-          <w:kern w:val="0"/>
-          <w14:ligatures w14:val="none"/>
-        </w:rPr>
-        <w:t>client’s</w:t>
-      </w:r>
-      <w:r>
-        <w:rPr>
-          <w:rFonts w:ascii="Trebuchet MS" w:eastAsia="Times New Roman" w:hAnsi="Trebuchet MS" w:cstheme="majorBidi"/>
-          <w:kern w:val="0"/>
-          <w14:ligatures w14:val="none"/>
-        </w:rPr>
-        <w:t xml:space="preserve"> name and include other </w:t>
-      </w:r>
-      <w:r>
-        <w:rPr>
-          <w:rFonts w:ascii="Trebuchet MS" w:eastAsia="Times New Roman" w:hAnsi="Trebuchet MS" w:cstheme="majorBidi"/>
-          <w:kern w:val="0"/>
-          <w14:ligatures w14:val="none"/>
-        </w:rPr>
-        <w:t>specifications</w:t>
-      </w:r>
-      <w:r>
-        <w:rPr>
-          <w:rFonts w:ascii="Trebuchet MS" w:eastAsia="Times New Roman" w:hAnsi="Trebuchet MS" w:cstheme="majorBidi"/>
-          <w:kern w:val="0"/>
-          <w14:ligatures w14:val="none"/>
-        </w:rPr>
-        <w:t xml:space="preserve"> or create a </w:t>
-      </w:r>
-      <w:r>
-        <w:rPr>
-          <w:rFonts w:ascii="Trebuchet MS" w:eastAsia="Times New Roman" w:hAnsi="Trebuchet MS" w:cstheme="majorBidi"/>
-          <w:kern w:val="0"/>
-          <w14:ligatures w14:val="none"/>
-        </w:rPr>
-        <w:t>new</w:t>
-      </w:r>
-      <w:r>
-        <w:rPr>
-          <w:rFonts w:ascii="Trebuchet MS" w:eastAsia="Times New Roman" w:hAnsi="Trebuchet MS" w:cstheme="majorBidi"/>
-          <w:kern w:val="0"/>
-          <w14:ligatures w14:val="none"/>
-        </w:rPr>
-        <w:t xml:space="preserve"> client</w:t>
+        <w:t>choose from the drop list the client’s name and include other specifications or create a new client</w:t>
       </w:r>
       <w:r>
         <w:rPr>
@@ -1939,17 +1891,7 @@
           <w:kern w:val="0"/>
           <w14:ligatures w14:val="none"/>
         </w:rPr>
-        <w:t xml:space="preserve">: </w:t>
-      </w:r>
-      <w:r>
-        <w:rPr>
-          <w:rFonts w:ascii="Trebuchet MS" w:eastAsia="Times New Roman" w:hAnsi="Trebuchet MS" w:cstheme="majorBidi"/>
-          <w:b/>
-          <w:bCs/>
-          <w:kern w:val="0"/>
-          <w14:ligatures w14:val="none"/>
-        </w:rPr>
-        <w:t xml:space="preserve">Reviewing the </w:t>
+        <w:t xml:space="preserve">: Reviewing the </w:t>
       </w:r>
       <w:r>
         <w:rPr>
@@ -2479,15 +2421,7 @@
           <w:kern w:val="0"/>
           <w14:ligatures w14:val="none"/>
         </w:rPr>
-        <w:t xml:space="preserve"> shall be transferred directly to </w:t>
-      </w:r>
-      <w:r>
-        <w:rPr>
-          <w:rFonts w:ascii="Trebuchet MS" w:eastAsia="Times New Roman" w:hAnsi="Trebuchet MS" w:cstheme="majorBidi"/>
-          <w:kern w:val="0"/>
-          <w14:ligatures w14:val="none"/>
-        </w:rPr>
-        <w:t>admin (Malita &amp; Nermin)</w:t>
+        <w:t xml:space="preserve"> shall be transferred directly to admin (Malita &amp; Nermin)</w:t>
       </w:r>
       <w:r>
         <w:rPr>
@@ -2910,25 +2844,7 @@
           <w:kern w:val="0"/>
           <w14:ligatures w14:val="none"/>
         </w:rPr>
-        <w:t xml:space="preserve">shall keep the request </w:t>
-      </w:r>
-      <w:proofErr w:type="gramStart"/>
-      <w:r>
-        <w:rPr>
-          <w:rFonts w:ascii="Trebuchet MS" w:eastAsia="Times New Roman" w:hAnsi="Trebuchet MS" w:cstheme="majorBidi"/>
-          <w:kern w:val="0"/>
-          <w14:ligatures w14:val="none"/>
-        </w:rPr>
-        <w:t>opened</w:t>
-      </w:r>
-      <w:proofErr w:type="gramEnd"/>
-      <w:r>
-        <w:rPr>
-          <w:rFonts w:ascii="Trebuchet MS" w:eastAsia="Times New Roman" w:hAnsi="Trebuchet MS" w:cstheme="majorBidi"/>
-          <w:kern w:val="0"/>
-          <w14:ligatures w14:val="none"/>
-        </w:rPr>
-        <w:t xml:space="preserve"> </w:t>
+        <w:t xml:space="preserve">shall keep the request opened </w:t>
       </w:r>
       <w:r>
         <w:rPr>
@@ -3054,25 +2970,7 @@
           <w:kern w:val="0"/>
           <w14:ligatures w14:val="none"/>
         </w:rPr>
-        <w:t xml:space="preserve"> Admin team shall be responsible for updating the system thereafter </w:t>
-      </w:r>
-      <w:proofErr w:type="gramStart"/>
-      <w:r>
-        <w:rPr>
-          <w:rFonts w:ascii="Trebuchet MS" w:eastAsia="Times New Roman" w:hAnsi="Trebuchet MS" w:cstheme="majorBidi"/>
-          <w:kern w:val="0"/>
-          <w14:ligatures w14:val="none"/>
-        </w:rPr>
-        <w:t>by</w:t>
-      </w:r>
-      <w:proofErr w:type="gramEnd"/>
-      <w:r>
-        <w:rPr>
-          <w:rFonts w:ascii="Trebuchet MS" w:eastAsia="Times New Roman" w:hAnsi="Trebuchet MS" w:cstheme="majorBidi"/>
-          <w:kern w:val="0"/>
-          <w14:ligatures w14:val="none"/>
-        </w:rPr>
-        <w:t xml:space="preserve"> any ch</w:t>
+        <w:t xml:space="preserve"> Admin team shall be responsible for updating the system thereafter by any ch</w:t>
       </w:r>
       <w:r>
         <w:rPr>
@@ -3544,25 +3442,7 @@
           <w:kern w:val="0"/>
           <w14:ligatures w14:val="none"/>
         </w:rPr>
-        <w:t xml:space="preserve">here </w:t>
-      </w:r>
-      <w:proofErr w:type="gramStart"/>
-      <w:r>
-        <w:rPr>
-          <w:rFonts w:ascii="Trebuchet MS" w:eastAsia="Times New Roman" w:hAnsi="Trebuchet MS" w:cstheme="majorBidi"/>
-          <w:kern w:val="0"/>
-          <w14:ligatures w14:val="none"/>
-        </w:rPr>
-        <w:t>was</w:t>
-      </w:r>
-      <w:proofErr w:type="gramEnd"/>
-      <w:r>
-        <w:rPr>
-          <w:rFonts w:ascii="Trebuchet MS" w:eastAsia="Times New Roman" w:hAnsi="Trebuchet MS" w:cstheme="majorBidi"/>
-          <w:kern w:val="0"/>
-          <w14:ligatures w14:val="none"/>
-        </w:rPr>
-        <w:t xml:space="preserve"> no </w:t>
+        <w:t xml:space="preserve">here was no </w:t>
       </w:r>
       <w:r>
         <w:rPr>
@@ -3754,25 +3634,7 @@
           <w:kern w:val="0"/>
           <w14:ligatures w14:val="none"/>
         </w:rPr>
-        <w:t xml:space="preserve">The system must </w:t>
-      </w:r>
-      <w:proofErr w:type="gramStart"/>
-      <w:r>
-        <w:rPr>
-          <w:rFonts w:ascii="Trebuchet MS" w:eastAsia="Times New Roman" w:hAnsi="Trebuchet MS" w:cstheme="majorBidi"/>
-          <w:kern w:val="0"/>
-          <w14:ligatures w14:val="none"/>
-        </w:rPr>
-        <w:t>provide</w:t>
-      </w:r>
-      <w:proofErr w:type="gramEnd"/>
-      <w:r>
-        <w:rPr>
-          <w:rFonts w:ascii="Trebuchet MS" w:eastAsia="Times New Roman" w:hAnsi="Trebuchet MS" w:cstheme="majorBidi"/>
-          <w:kern w:val="0"/>
-          <w14:ligatures w14:val="none"/>
-        </w:rPr>
-        <w:t>:</w:t>
+        <w:t>The system must provide:</w:t>
       </w:r>
     </w:p>
     <w:p>
@@ -5886,6 +5748,7 @@
   <w:style w:type="character" w:default="1" w:styleId="DefaultParagraphFont">
     <w:name w:val="Default Paragraph Font"/>
     <w:uiPriority w:val="1"/>
+    <w:semiHidden/>
     <w:unhideWhenUsed/>
   </w:style>
   <w:style w:type="table" w:default="1" w:styleId="TableNormal">
@@ -6520,6 +6383,26 @@
 </file>
 
 <file path=customXml/item2.xml><?xml version="1.0" encoding="utf-8"?>
+<p:properties xmlns:p="http://schemas.microsoft.com/office/2006/metadata/properties" xmlns:xsi="http://www.w3.org/2001/XMLSchema-instance" xmlns:pc="http://schemas.microsoft.com/office/infopath/2007/PartnerControls">
+  <documentManagement>
+    <lcf76f155ced4ddcb4097134ff3c332f xmlns="8937d8bb-3ed7-47c1-b71c-b5bbb7da153a">
+      <Terms xmlns="http://schemas.microsoft.com/office/infopath/2007/PartnerControls"/>
+    </lcf76f155ced4ddcb4097134ff3c332f>
+    <TaxCatchAll xmlns="b1d61cc9-e2c4-4c7c-b4b1-ad3e639cca3b" xsi:nil="true"/>
+  </documentManagement>
+</p:properties>
+</file>
+
+<file path=customXml/item3.xml><?xml version="1.0" encoding="utf-8"?>
+<?mso-contentType ?>
+<FormTemplates xmlns="http://schemas.microsoft.com/sharepoint/v3/contenttype/forms">
+  <Display>DocumentLibraryForm</Display>
+  <Edit>DocumentLibraryForm</Edit>
+  <New>DocumentLibraryForm</New>
+</FormTemplates>
+</file>
+
+<file path=customXml/item4.xml><?xml version="1.0" encoding="utf-8"?>
 <ct:contentTypeSchema xmlns:ct="http://schemas.microsoft.com/office/2006/metadata/contentType" xmlns:ma="http://schemas.microsoft.com/office/2006/metadata/properties/metaAttributes" ct:_="" ma:_="" ma:contentTypeName="Document" ma:contentTypeID="0x010100DC2E146EFB3D2E42BCB2A0DF47181813" ma:contentTypeVersion="17" ma:contentTypeDescription="Create a new document." ma:contentTypeScope="" ma:versionID="758c36940708e63ebb2efadbce396a13">
   <xsd:schema xmlns:xsd="http://www.w3.org/2001/XMLSchema" xmlns:xs="http://www.w3.org/2001/XMLSchema" xmlns:p="http://schemas.microsoft.com/office/2006/metadata/properties" xmlns:ns2="b1d61cc9-e2c4-4c7c-b4b1-ad3e639cca3b" xmlns:ns3="8937d8bb-3ed7-47c1-b71c-b5bbb7da153a" targetNamespace="http://schemas.microsoft.com/office/2006/metadata/properties" ma:root="true" ma:fieldsID="99a119365335add9c132ca07ac78ab55" ns2:_="" ns3:_="">
     <xsd:import namespace="b1d61cc9-e2c4-4c7c-b4b1-ad3e639cca3b"/>
@@ -6768,26 +6651,6 @@
 </ct:contentTypeSchema>
 </file>
 
-<file path=customXml/item3.xml><?xml version="1.0" encoding="utf-8"?>
-<?mso-contentType ?>
-<FormTemplates xmlns="http://schemas.microsoft.com/sharepoint/v3/contenttype/forms">
-  <Display>DocumentLibraryForm</Display>
-  <Edit>DocumentLibraryForm</Edit>
-  <New>DocumentLibraryForm</New>
-</FormTemplates>
-</file>
-
-<file path=customXml/item4.xml><?xml version="1.0" encoding="utf-8"?>
-<p:properties xmlns:p="http://schemas.microsoft.com/office/2006/metadata/properties" xmlns:xsi="http://www.w3.org/2001/XMLSchema-instance" xmlns:pc="http://schemas.microsoft.com/office/infopath/2007/PartnerControls">
-  <documentManagement>
-    <lcf76f155ced4ddcb4097134ff3c332f xmlns="8937d8bb-3ed7-47c1-b71c-b5bbb7da153a">
-      <Terms xmlns="http://schemas.microsoft.com/office/infopath/2007/PartnerControls"/>
-    </lcf76f155ced4ddcb4097134ff3c332f>
-    <TaxCatchAll xmlns="b1d61cc9-e2c4-4c7c-b4b1-ad3e639cca3b" xsi:nil="true"/>
-  </documentManagement>
-</p:properties>
-</file>
-
 <file path=customXml/itemProps1.xml><?xml version="1.0" encoding="utf-8"?>
 <ds:datastoreItem xmlns:ds="http://schemas.openxmlformats.org/officeDocument/2006/customXml" ds:itemID="{388F0C02-C07E-4763-8D46-73607D5A1BC7}">
   <ds:schemaRefs>
@@ -6797,13 +6660,39 @@
 </file>
 
 <file path=customXml/itemProps2.xml><?xml version="1.0" encoding="utf-8"?>
-<ds:datastoreItem xmlns:ds="http://schemas.openxmlformats.org/officeDocument/2006/customXml" ds:itemID="{FA7C3454-9516-40EB-84B3-F284D40D9237}"/>
+<ds:datastoreItem xmlns:ds="http://schemas.openxmlformats.org/officeDocument/2006/customXml" ds:itemID="{A42685F3-28C4-4354-B6E5-E5B0176EBE33}">
+  <ds:schemaRefs>
+    <ds:schemaRef ds:uri="http://schemas.microsoft.com/office/2006/metadata/properties"/>
+    <ds:schemaRef ds:uri="http://schemas.microsoft.com/office/infopath/2007/PartnerControls"/>
+    <ds:schemaRef ds:uri="8937d8bb-3ed7-47c1-b71c-b5bbb7da153a"/>
+    <ds:schemaRef ds:uri="b1d61cc9-e2c4-4c7c-b4b1-ad3e639cca3b"/>
+  </ds:schemaRefs>
+</ds:datastoreItem>
 </file>
 
 <file path=customXml/itemProps3.xml><?xml version="1.0" encoding="utf-8"?>
-<ds:datastoreItem xmlns:ds="http://schemas.openxmlformats.org/officeDocument/2006/customXml" ds:itemID="{D8895BFB-AE3C-4C7B-9687-6D4AFA716C83}"/>
+<ds:datastoreItem xmlns:ds="http://schemas.openxmlformats.org/officeDocument/2006/customXml" ds:itemID="{D8895BFB-AE3C-4C7B-9687-6D4AFA716C83}">
+  <ds:schemaRefs>
+    <ds:schemaRef ds:uri="http://schemas.microsoft.com/sharepoint/v3/contenttype/forms"/>
+  </ds:schemaRefs>
+</ds:datastoreItem>
 </file>
 
 <file path=customXml/itemProps4.xml><?xml version="1.0" encoding="utf-8"?>
-<ds:datastoreItem xmlns:ds="http://schemas.openxmlformats.org/officeDocument/2006/customXml" ds:itemID="{A42685F3-28C4-4354-B6E5-E5B0176EBE33}"/>
+<ds:datastoreItem xmlns:ds="http://schemas.openxmlformats.org/officeDocument/2006/customXml" ds:itemID="{FA7C3454-9516-40EB-84B3-F284D40D9237}">
+  <ds:schemaRefs>
+    <ds:schemaRef ds:uri="http://schemas.microsoft.com/office/2006/metadata/contentType"/>
+    <ds:schemaRef ds:uri="http://schemas.microsoft.com/office/2006/metadata/properties/metaAttributes"/>
+    <ds:schemaRef ds:uri="http://www.w3.org/2001/XMLSchema"/>
+    <ds:schemaRef ds:uri="http://schemas.microsoft.com/office/2006/metadata/properties"/>
+    <ds:schemaRef ds:uri="b1d61cc9-e2c4-4c7c-b4b1-ad3e639cca3b"/>
+    <ds:schemaRef ds:uri="8937d8bb-3ed7-47c1-b71c-b5bbb7da153a"/>
+    <ds:schemaRef ds:uri="http://schemas.microsoft.com/office/2006/documentManagement/types"/>
+    <ds:schemaRef ds:uri="http://schemas.microsoft.com/office/infopath/2007/PartnerControls"/>
+    <ds:schemaRef ds:uri="http://schemas.openxmlformats.org/package/2006/metadata/core-properties"/>
+    <ds:schemaRef ds:uri="http://purl.org/dc/elements/1.1/"/>
+    <ds:schemaRef ds:uri="http://purl.org/dc/terms/"/>
+    <ds:schemaRef ds:uri="http://schemas.microsoft.com/internal/obd"/>
+  </ds:schemaRefs>
+</ds:datastoreItem>
 </file>
</xml_diff>